<commit_message>
Standarizando scripts y actualizando docs
</commit_message>
<xml_diff>
--- a/.DOCUMENTATION/GDD012025.docx
+++ b/.DOCUMENTATION/GDD012025.docx
@@ -64,7 +64,7 @@
       </w:r>
       <w:proofErr w:type="spellStart"/>
       <w:r>
-        <w:t>dungeon</w:t>
+        <w:t>bullet</w:t>
       </w:r>
       <w:proofErr w:type="spellEnd"/>
       <w:r>
@@ -72,7 +72,7 @@
       </w:r>
       <w:proofErr w:type="spellStart"/>
       <w:r>
-        <w:t>crawler</w:t>
+        <w:t>hell</w:t>
       </w:r>
       <w:proofErr w:type="spellEnd"/>
       <w:r>

</xml_diff>